<commit_message>
updated Design Phase Submission Document with UML
</commit_message>
<xml_diff>
--- a/Design/Design Phase Submission.docx
+++ b/Design/Design Phase Submission.docx
@@ -444,6 +444,59 @@
         <w:br/>
       </w:r>
       <w:r>
+        <w:rPr>
+          <w:noProof/>
+        </w:rPr>
+        <w:drawing>
+          <wp:inline distT="0" distB="0" distL="0" distR="0" wp14:anchorId="4353B48D" wp14:editId="46B5AA90">
+            <wp:extent cx="5934075" cy="3810000"/>
+            <wp:effectExtent l="0" t="0" r="9525" b="0"/>
+            <wp:docPr id="8" name="Picture 8"/>
+            <wp:cNvGraphicFramePr>
+              <a:graphicFrameLocks xmlns:a="http://schemas.openxmlformats.org/drawingml/2006/main" noChangeAspect="1"/>
+            </wp:cNvGraphicFramePr>
+            <a:graphic xmlns:a="http://schemas.openxmlformats.org/drawingml/2006/main">
+              <a:graphicData uri="http://schemas.openxmlformats.org/drawingml/2006/picture">
+                <pic:pic xmlns:pic="http://schemas.openxmlformats.org/drawingml/2006/picture">
+                  <pic:nvPicPr>
+                    <pic:cNvPr id="0" name="Picture 1"/>
+                    <pic:cNvPicPr>
+                      <a:picLocks noChangeAspect="1" noChangeArrowheads="1"/>
+                    </pic:cNvPicPr>
+                  </pic:nvPicPr>
+                  <pic:blipFill>
+                    <a:blip r:embed="rId8">
+                      <a:extLst>
+                        <a:ext uri="{28A0092B-C50C-407E-A947-70E740481C1C}">
+                          <a14:useLocalDpi xmlns:a14="http://schemas.microsoft.com/office/drawing/2010/main" val="0"/>
+                        </a:ext>
+                      </a:extLst>
+                    </a:blip>
+                    <a:srcRect/>
+                    <a:stretch>
+                      <a:fillRect/>
+                    </a:stretch>
+                  </pic:blipFill>
+                  <pic:spPr bwMode="auto">
+                    <a:xfrm>
+                      <a:off x="0" y="0"/>
+                      <a:ext cx="5934075" cy="3810000"/>
+                    </a:xfrm>
+                    <a:prstGeom prst="rect">
+                      <a:avLst/>
+                    </a:prstGeom>
+                    <a:noFill/>
+                    <a:ln>
+                      <a:noFill/>
+                    </a:ln>
+                  </pic:spPr>
+                </pic:pic>
+              </a:graphicData>
+            </a:graphic>
+          </wp:inline>
+        </w:drawing>
+      </w:r>
+      <w:r>
         <w:br/>
       </w:r>
       <w:r>
@@ -499,7 +552,7 @@
                     <pic:cNvPicPr/>
                   </pic:nvPicPr>
                   <pic:blipFill>
-                    <a:blip r:embed="rId8">
+                    <a:blip r:embed="rId9">
                       <a:extLst>
                         <a:ext uri="{28A0092B-C50C-407E-A947-70E740481C1C}">
                           <a14:useLocalDpi xmlns:a14="http://schemas.microsoft.com/office/drawing/2010/main" val="0"/>
@@ -589,7 +642,7 @@
                     </pic:cNvPicPr>
                   </pic:nvPicPr>
                   <pic:blipFill>
-                    <a:blip r:embed="rId9" cstate="print">
+                    <a:blip r:embed="rId10" cstate="print">
                       <a:extLst>
                         <a:ext uri="{28A0092B-C50C-407E-A947-70E740481C1C}">
                           <a14:useLocalDpi xmlns:a14="http://schemas.microsoft.com/office/drawing/2010/main" val="0"/>
@@ -658,7 +711,7 @@
                     <pic:cNvPicPr/>
                   </pic:nvPicPr>
                   <pic:blipFill>
-                    <a:blip r:embed="rId10" cstate="print">
+                    <a:blip r:embed="rId11" cstate="print">
                       <a:extLst>
                         <a:ext uri="{28A0092B-C50C-407E-A947-70E740481C1C}">
                           <a14:useLocalDpi xmlns:a14="http://schemas.microsoft.com/office/drawing/2010/main" val="0"/>
@@ -704,7 +757,7 @@
                     <pic:cNvPicPr/>
                   </pic:nvPicPr>
                   <pic:blipFill>
-                    <a:blip r:embed="rId11">
+                    <a:blip r:embed="rId12">
                       <a:extLst>
                         <a:ext uri="{28A0092B-C50C-407E-A947-70E740481C1C}">
                           <a14:useLocalDpi xmlns:a14="http://schemas.microsoft.com/office/drawing/2010/main" val="0"/>

</xml_diff>

<commit_message>
added names and logo to design pahse submission
</commit_message>
<xml_diff>
--- a/Design/Design Phase Submission.docx
+++ b/Design/Design Phase Submission.docx
@@ -3,6 +3,99 @@
 <w:document xmlns:wpc="http://schemas.microsoft.com/office/word/2010/wordprocessingCanvas" xmlns:cx="http://schemas.microsoft.com/office/drawing/2014/chartex" xmlns:cx1="http://schemas.microsoft.com/office/drawing/2015/9/8/chartex" xmlns:cx2="http://schemas.microsoft.com/office/drawing/2015/10/21/chartex" xmlns:cx3="http://schemas.microsoft.com/office/drawing/2016/5/9/chartex" xmlns:cx4="http://schemas.microsoft.com/office/drawing/2016/5/10/chartex" xmlns:cx5="http://schemas.microsoft.com/office/drawing/2016/5/11/chartex" xmlns:cx6="http://schemas.microsoft.com/office/drawing/2016/5/12/chartex" xmlns:cx7="http://schemas.microsoft.com/office/drawing/2016/5/13/chartex" xmlns:cx8="http://schemas.microsoft.com/office/drawing/2016/5/14/chartex" xmlns:mc="http://schemas.openxmlformats.org/markup-compatibility/2006" xmlns:aink="http://schemas.microsoft.com/office/drawing/2016/ink" xmlns:am3d="http://schemas.microsoft.com/office/drawing/2017/model3d" xmlns:o="urn:schemas-microsoft-com:office:office" xmlns:oel="http://schemas.microsoft.com/office/2019/extlst" xmlns:r="http://schemas.openxmlformats.org/officeDocument/2006/relationships" xmlns:m="http://schemas.openxmlformats.org/officeDocument/2006/math" xmlns:v="urn:schemas-microsoft-com:vml" xmlns:wp14="http://schemas.microsoft.com/office/word/2010/wordprocessingDrawing" xmlns:wp="http://schemas.openxmlformats.org/drawingml/2006/wordprocessingDrawing" xmlns:w10="urn:schemas-microsoft-com:office:word" xmlns:w="http://schemas.openxmlformats.org/wordprocessingml/2006/main" xmlns:w14="http://schemas.microsoft.com/office/word/2010/wordml" xmlns:w15="http://schemas.microsoft.com/office/word/2012/wordml" xmlns:w16cex="http://schemas.microsoft.com/office/word/2018/wordml/cex" xmlns:w16cid="http://schemas.microsoft.com/office/word/2016/wordml/cid" xmlns:w16="http://schemas.microsoft.com/office/word/2018/wordml" xmlns:w16sdtdh="http://schemas.microsoft.com/office/word/2020/wordml/sdtdatahash" xmlns:w16se="http://schemas.microsoft.com/office/word/2015/wordml/symex" xmlns:wpg="http://schemas.microsoft.com/office/word/2010/wordprocessingGroup" xmlns:wpi="http://schemas.microsoft.com/office/word/2010/wordprocessingInk" xmlns:wne="http://schemas.microsoft.com/office/word/2006/wordml" xmlns:wps="http://schemas.microsoft.com/office/word/2010/wordprocessingShape" mc:Ignorable="w14 w15 w16se w16cid w16 w16cex w16sdtdh wp14">
   <w:body>
     <w:p>
+      <w:pPr>
+        <w:jc w:val="center"/>
+      </w:pPr>
+      <w:r>
+        <w:rPr>
+          <w:noProof/>
+        </w:rPr>
+        <w:drawing>
+          <wp:inline distT="0" distB="0" distL="0" distR="0" wp14:anchorId="1E5C0EF5" wp14:editId="4CB689C5">
+            <wp:extent cx="1562100" cy="1562100"/>
+            <wp:effectExtent l="0" t="0" r="0" b="0"/>
+            <wp:docPr id="7" name="Picture 7" descr="Logo, company name&#10;&#10;Description automatically generated"/>
+            <wp:cNvGraphicFramePr>
+              <a:graphicFrameLocks xmlns:a="http://schemas.openxmlformats.org/drawingml/2006/main" noChangeAspect="1"/>
+            </wp:cNvGraphicFramePr>
+            <a:graphic xmlns:a="http://schemas.openxmlformats.org/drawingml/2006/main">
+              <a:graphicData uri="http://schemas.openxmlformats.org/drawingml/2006/picture">
+                <pic:pic xmlns:pic="http://schemas.openxmlformats.org/drawingml/2006/picture">
+                  <pic:nvPicPr>
+                    <pic:cNvPr id="1" name="Picture 1" descr="Logo, company name&#10;&#10;Description automatically generated"/>
+                    <pic:cNvPicPr/>
+                  </pic:nvPicPr>
+                  <pic:blipFill>
+                    <a:blip r:embed="rId5">
+                      <a:extLst>
+                        <a:ext uri="{28A0092B-C50C-407E-A947-70E740481C1C}">
+                          <a14:useLocalDpi xmlns:a14="http://schemas.microsoft.com/office/drawing/2010/main" val="0"/>
+                        </a:ext>
+                      </a:extLst>
+                    </a:blip>
+                    <a:stretch>
+                      <a:fillRect/>
+                    </a:stretch>
+                  </pic:blipFill>
+                  <pic:spPr>
+                    <a:xfrm>
+                      <a:off x="0" y="0"/>
+                      <a:ext cx="1562100" cy="1562100"/>
+                    </a:xfrm>
+                    <a:prstGeom prst="rect">
+                      <a:avLst/>
+                    </a:prstGeom>
+                  </pic:spPr>
+                </pic:pic>
+              </a:graphicData>
+            </a:graphic>
+          </wp:inline>
+        </w:drawing>
+      </w:r>
+    </w:p>
+    <w:p>
+      <w:pPr>
+        <w:jc w:val="center"/>
+        <w:rPr>
+          <w:sz w:val="36"/>
+          <w:szCs w:val="36"/>
+        </w:rPr>
+      </w:pPr>
+      <w:r>
+        <w:rPr>
+          <w:sz w:val="36"/>
+          <w:szCs w:val="36"/>
+        </w:rPr>
+        <w:t>Project PicMe</w:t>
+      </w:r>
+      <w:r>
+        <w:rPr>
+          <w:sz w:val="36"/>
+          <w:szCs w:val="36"/>
+        </w:rPr>
+        <w:t xml:space="preserve"> – Design Phase</w:t>
+      </w:r>
+    </w:p>
+    <w:p>
+      <w:pPr>
+        <w:jc w:val="center"/>
+        <w:rPr>
+          <w:rStyle w:val="Heading1Char"/>
+          <w:rFonts w:ascii="Arial" w:eastAsiaTheme="minorHAnsi" w:hAnsi="Arial" w:cs="Arial"/>
+          <w:color w:val="000000"/>
+          <w:sz w:val="22"/>
+          <w:szCs w:val="22"/>
+        </w:rPr>
+      </w:pPr>
+      <w:r>
+        <w:rPr>
+          <w:rFonts w:ascii="Arial" w:hAnsi="Arial" w:cs="Arial"/>
+          <w:color w:val="000000"/>
+        </w:rPr>
+        <w:t>Justin Storms, Andrian Stepanyuk, Wyatt Stohr</w:t>
+      </w:r>
+    </w:p>
+    <w:p>
       <w:r>
         <w:rPr>
           <w:rStyle w:val="Heading1Char"/>
@@ -22,7 +115,7 @@
       <w:r>
         <w:br/>
       </w:r>
-      <w:hyperlink r:id="rId5" w:history="1">
+      <w:hyperlink r:id="rId6" w:history="1">
         <w:r>
           <w:rPr>
             <w:rStyle w:val="Hyperlink"/>
@@ -32,13 +125,8 @@
       </w:hyperlink>
       <w:r>
         <w:br/>
-        <w:t xml:space="preserve">All team members added. IDE chosen for use: </w:t>
-      </w:r>
-      <w:proofErr w:type="spellStart"/>
-      <w:r>
-        <w:t>Intellij</w:t>
-      </w:r>
-      <w:proofErr w:type="spellEnd"/>
+        <w:t>All team members added. IDE chosen for use: Intellij</w:t>
+      </w:r>
       <w:r>
         <w:br/>
       </w:r>
@@ -53,17 +141,7 @@
       </w:r>
       <w:r>
         <w:br/>
-      </w:r>
-      <w:r>
-        <w:t xml:space="preserve">Specifics of </w:t>
-      </w:r>
-      <w:proofErr w:type="spellStart"/>
-      <w:r>
-        <w:t>PicMe</w:t>
-      </w:r>
-      <w:proofErr w:type="spellEnd"/>
-      <w:r>
-        <w:t xml:space="preserve"> include:</w:t>
+        <w:t>Specifics of PicMe include:</w:t>
       </w:r>
     </w:p>
     <w:p>
@@ -219,15 +297,7 @@
         </w:numPr>
       </w:pPr>
       <w:r>
-        <w:t xml:space="preserve">User </w:t>
-      </w:r>
-      <w:proofErr w:type="spellStart"/>
-      <w:r>
-        <w:t>feed</w:t>
-      </w:r>
-      <w:proofErr w:type="spellEnd"/>
-      <w:r>
-        <w:t xml:space="preserve"> will pull in the posts of connections made based on a review system.</w:t>
+        <w:t>User feed will pull in the posts of connections made based on a review system.</w:t>
       </w:r>
     </w:p>
     <w:p>
@@ -261,17 +331,17 @@
           <w:ilvl w:val="1"/>
           <w:numId w:val="1"/>
         </w:numPr>
+        <w:rPr>
+          <w:rStyle w:val="Heading1Char"/>
+          <w:rFonts w:asciiTheme="minorHAnsi" w:eastAsiaTheme="minorHAnsi" w:hAnsiTheme="minorHAnsi" w:cstheme="minorBidi"/>
+          <w:color w:val="auto"/>
+          <w:sz w:val="22"/>
+          <w:szCs w:val="22"/>
+        </w:rPr>
       </w:pPr>
       <w:r>
         <w:t>Profile To allow the user to express themselves with as much or as little information as they wish (however, this may impact their visibility due to security features).</w:t>
       </w:r>
-    </w:p>
-    <w:p>
-      <w:pPr>
-        <w:rPr>
-          <w:rStyle w:val="Heading1Char"/>
-        </w:rPr>
-      </w:pPr>
       <w:r>
         <w:rPr>
           <w:rStyle w:val="Heading1Char"/>
@@ -317,7 +387,7 @@
                     <pic:cNvPicPr/>
                   </pic:nvPicPr>
                   <pic:blipFill>
-                    <a:blip r:embed="rId6">
+                    <a:blip r:embed="rId7">
                       <a:extLst>
                         <a:ext uri="{28A0092B-C50C-407E-A947-70E740481C1C}">
                           <a14:useLocalDpi xmlns:a14="http://schemas.microsoft.com/office/drawing/2010/main" val="0"/>
@@ -386,7 +456,7 @@
                     <pic:cNvPicPr/>
                   </pic:nvPicPr>
                   <pic:blipFill>
-                    <a:blip r:embed="rId7">
+                    <a:blip r:embed="rId8">
                       <a:extLst>
                         <a:ext uri="{28A0092B-C50C-407E-A947-70E740481C1C}">
                           <a14:useLocalDpi xmlns:a14="http://schemas.microsoft.com/office/drawing/2010/main" val="0"/>
@@ -465,7 +535,7 @@
                     </pic:cNvPicPr>
                   </pic:nvPicPr>
                   <pic:blipFill>
-                    <a:blip r:embed="rId8">
+                    <a:blip r:embed="rId9">
                       <a:extLst>
                         <a:ext uri="{28A0092B-C50C-407E-A947-70E740481C1C}">
                           <a14:useLocalDpi xmlns:a14="http://schemas.microsoft.com/office/drawing/2010/main" val="0"/>
@@ -552,7 +622,7 @@
                     <pic:cNvPicPr/>
                   </pic:nvPicPr>
                   <pic:blipFill>
-                    <a:blip r:embed="rId9">
+                    <a:blip r:embed="rId10">
                       <a:extLst>
                         <a:ext uri="{28A0092B-C50C-407E-A947-70E740481C1C}">
                           <a14:useLocalDpi xmlns:a14="http://schemas.microsoft.com/office/drawing/2010/main" val="0"/>
@@ -642,7 +712,7 @@
                     </pic:cNvPicPr>
                   </pic:nvPicPr>
                   <pic:blipFill>
-                    <a:blip r:embed="rId10" cstate="print">
+                    <a:blip r:embed="rId11" cstate="print">
                       <a:extLst>
                         <a:ext uri="{28A0092B-C50C-407E-A947-70E740481C1C}">
                           <a14:useLocalDpi xmlns:a14="http://schemas.microsoft.com/office/drawing/2010/main" val="0"/>
@@ -711,7 +781,7 @@
                     <pic:cNvPicPr/>
                   </pic:nvPicPr>
                   <pic:blipFill>
-                    <a:blip r:embed="rId11" cstate="print">
+                    <a:blip r:embed="rId12" cstate="print">
                       <a:extLst>
                         <a:ext uri="{28A0092B-C50C-407E-A947-70E740481C1C}">
                           <a14:useLocalDpi xmlns:a14="http://schemas.microsoft.com/office/drawing/2010/main" val="0"/>
@@ -757,7 +827,7 @@
                     <pic:cNvPicPr/>
                   </pic:nvPicPr>
                   <pic:blipFill>
-                    <a:blip r:embed="rId12">
+                    <a:blip r:embed="rId13">
                       <a:extLst>
                         <a:ext uri="{28A0092B-C50C-407E-A947-70E740481C1C}">
                           <a14:useLocalDpi xmlns:a14="http://schemas.microsoft.com/office/drawing/2010/main" val="0"/>
@@ -1336,6 +1406,28 @@
       <w:szCs w:val="32"/>
     </w:rPr>
   </w:style>
+  <w:style w:type="paragraph" w:styleId="Heading2">
+    <w:name w:val="heading 2"/>
+    <w:basedOn w:val="Normal"/>
+    <w:next w:val="Normal"/>
+    <w:link w:val="Heading2Char"/>
+    <w:uiPriority w:val="9"/>
+    <w:unhideWhenUsed/>
+    <w:qFormat/>
+    <w:rsid w:val="00B95E4D"/>
+    <w:pPr>
+      <w:keepNext/>
+      <w:keepLines/>
+      <w:spacing w:before="40" w:after="0"/>
+      <w:outlineLvl w:val="1"/>
+    </w:pPr>
+    <w:rPr>
+      <w:rFonts w:asciiTheme="majorHAnsi" w:eastAsiaTheme="majorEastAsia" w:hAnsiTheme="majorHAnsi" w:cstheme="majorBidi"/>
+      <w:color w:val="2F5496" w:themeColor="accent1" w:themeShade="BF"/>
+      <w:sz w:val="26"/>
+      <w:szCs w:val="26"/>
+    </w:rPr>
+  </w:style>
   <w:style w:type="character" w:default="1" w:styleId="DefaultParagraphFont">
     <w:name w:val="Default Paragraph Font"/>
     <w:uiPriority w:val="1"/>
@@ -1409,6 +1501,28 @@
       <w:sz w:val="32"/>
       <w:szCs w:val="32"/>
     </w:rPr>
+  </w:style>
+  <w:style w:type="character" w:customStyle="1" w:styleId="Heading2Char">
+    <w:name w:val="Heading 2 Char"/>
+    <w:basedOn w:val="DefaultParagraphFont"/>
+    <w:link w:val="Heading2"/>
+    <w:uiPriority w:val="9"/>
+    <w:rsid w:val="00B95E4D"/>
+    <w:rPr>
+      <w:rFonts w:asciiTheme="majorHAnsi" w:eastAsiaTheme="majorEastAsia" w:hAnsiTheme="majorHAnsi" w:cstheme="majorBidi"/>
+      <w:color w:val="2F5496" w:themeColor="accent1" w:themeShade="BF"/>
+      <w:sz w:val="26"/>
+      <w:szCs w:val="26"/>
+    </w:rPr>
+  </w:style>
+  <w:style w:type="paragraph" w:styleId="NoSpacing">
+    <w:name w:val="No Spacing"/>
+    <w:uiPriority w:val="1"/>
+    <w:qFormat/>
+    <w:rsid w:val="00B95E4D"/>
+    <w:pPr>
+      <w:spacing w:after="0" w:line="240" w:lineRule="auto"/>
+    </w:pPr>
   </w:style>
 </w:styles>
 </file>

</xml_diff>